<commit_message>
set up Travis CI.
</commit_message>
<xml_diff>
--- a/Final Report.docx
+++ b/Final Report.docx
@@ -7,6 +7,7 @@
         <w:jc w:val="center"/>
         <w:rPr>
           <w:rFonts w:ascii="Times New Roman" w:hAnsi="Times New Roman" w:cs="Times New Roman"/>
+          <w:b/>
           <w:sz w:val="32"/>
         </w:rPr>
       </w:pPr>
@@ -16,7 +17,7 @@
           <w:b/>
           <w:sz w:val="32"/>
         </w:rPr>
-        <w:t>A New Minimalist</w:t>
+        <w:t xml:space="preserve">Cleanser: </w:t>
       </w:r>
       <w:r>
         <w:rPr>
@@ -24,24 +25,64 @@
           <w:b/>
           <w:sz w:val="32"/>
         </w:rPr>
+        <w:t xml:space="preserve">An </w:t>
+      </w:r>
+      <w:r>
+        <w:rPr>
+          <w:rFonts w:ascii="Times New Roman" w:hAnsi="Times New Roman" w:cs="Times New Roman"/>
+          <w:b/>
+          <w:sz w:val="32"/>
+        </w:rPr>
+        <w:t>Adaptive</w:t>
+      </w:r>
+      <w:r>
+        <w:rPr>
+          <w:rFonts w:ascii="Times New Roman" w:hAnsi="Times New Roman" w:cs="Times New Roman"/>
+          <w:b/>
+          <w:sz w:val="32"/>
+        </w:rPr>
+        <w:t>,</w:t>
+      </w:r>
+      <w:r>
+        <w:rPr>
+          <w:rFonts w:ascii="Times New Roman" w:hAnsi="Times New Roman" w:cs="Times New Roman"/>
+          <w:b/>
+          <w:sz w:val="32"/>
+        </w:rPr>
+        <w:t xml:space="preserve"> Minimalist</w:t>
+      </w:r>
+      <w:r>
+        <w:rPr>
+          <w:rFonts w:ascii="Times New Roman" w:hAnsi="Times New Roman" w:cs="Times New Roman"/>
+          <w:b/>
+          <w:sz w:val="32"/>
+        </w:rPr>
         <w:t xml:space="preserve"> Image Editing Software</w:t>
       </w:r>
     </w:p>
     <w:p>
       <w:pPr>
-        <w:jc w:val="both"/>
-        <w:rPr>
-          <w:rFonts w:ascii="Times New Roman" w:hAnsi="Times New Roman" w:cs="Times New Roman"/>
+        <w:jc w:val="center"/>
+        <w:rPr>
+          <w:rFonts w:ascii="Times New Roman" w:hAnsi="Times New Roman" w:cs="Times New Roman"/>
+          <w:b/>
+          <w:sz w:val="32"/>
+        </w:rPr>
+      </w:pPr>
+    </w:p>
+    <w:p>
+      <w:pPr>
+        <w:jc w:val="center"/>
+        <w:rPr>
+          <w:rFonts w:ascii="Times New Roman" w:hAnsi="Times New Roman" w:cs="Times New Roman"/>
+          <w:sz w:val="32"/>
         </w:rPr>
       </w:pPr>
     </w:p>
     <w:p>
       <w:pPr>
         <w:pStyle w:val="ListParagraph"/>
-        <w:numPr>
-          <w:ilvl w:val="0"/>
-          <w:numId w:val="1"/>
-        </w:numPr>
+        <w:ind w:left="0"/>
         <w:jc w:val="both"/>
         <w:rPr>
           <w:rFonts w:ascii="Times New Roman" w:hAnsi="Times New Roman" w:cs="Times New Roman"/>
@@ -58,30 +99,33 @@
     <w:p>
       <w:pPr>
         <w:pStyle w:val="ListParagraph"/>
-        <w:numPr>
-          <w:ilvl w:val="0"/>
-          <w:numId w:val="1"/>
-        </w:numPr>
-        <w:jc w:val="both"/>
-        <w:rPr>
-          <w:rFonts w:ascii="Times New Roman" w:hAnsi="Times New Roman" w:cs="Times New Roman"/>
-          <w:b/>
-          <w:sz w:val="28"/>
-        </w:rPr>
-      </w:pPr>
-      <w:r>
-        <w:rPr>
-          <w:rFonts w:ascii="Times New Roman" w:hAnsi="Times New Roman" w:cs="Times New Roman"/>
-          <w:b/>
-          <w:sz w:val="28"/>
+        <w:ind w:left="0"/>
+        <w:jc w:val="both"/>
+        <w:rPr>
+          <w:rFonts w:ascii="Times New Roman" w:hAnsi="Times New Roman" w:cs="Times New Roman"/>
+          <w:b/>
+        </w:rPr>
+      </w:pPr>
+      <w:r>
+        <w:rPr>
+          <w:rFonts w:ascii="Times New Roman" w:hAnsi="Times New Roman" w:cs="Times New Roman"/>
+          <w:b/>
         </w:rPr>
         <w:lastRenderedPageBreak/>
-        <w:t>Abstract</w:t>
+        <w:t>A</w:t>
+      </w:r>
+      <w:r>
+        <w:rPr>
+          <w:rFonts w:ascii="Times New Roman" w:hAnsi="Times New Roman" w:cs="Times New Roman"/>
+          <w:b/>
+        </w:rPr>
+        <w:t>BSTRACT</w:t>
       </w:r>
     </w:p>
     <w:p>
       <w:pPr>
         <w:pStyle w:val="ListParagraph"/>
+        <w:ind w:left="0"/>
         <w:jc w:val="both"/>
         <w:rPr>
           <w:rFonts w:ascii="Times New Roman" w:hAnsi="Times New Roman" w:cs="Times New Roman"/>
@@ -163,6 +207,7 @@
     <w:p>
       <w:pPr>
         <w:pStyle w:val="ListParagraph"/>
+        <w:ind w:left="0"/>
         <w:jc w:val="both"/>
         <w:rPr>
           <w:rFonts w:ascii="Times New Roman" w:hAnsi="Times New Roman" w:cs="Times New Roman"/>
@@ -172,29 +217,23 @@
     <w:p>
       <w:pPr>
         <w:pStyle w:val="ListParagraph"/>
-        <w:numPr>
-          <w:ilvl w:val="0"/>
-          <w:numId w:val="1"/>
-        </w:numPr>
-        <w:jc w:val="both"/>
-        <w:rPr>
-          <w:rFonts w:ascii="Times New Roman" w:hAnsi="Times New Roman" w:cs="Times New Roman"/>
-          <w:b/>
-          <w:sz w:val="28"/>
-        </w:rPr>
-      </w:pPr>
-      <w:r>
-        <w:rPr>
-          <w:rFonts w:ascii="Times New Roman" w:hAnsi="Times New Roman" w:cs="Times New Roman"/>
-          <w:b/>
-          <w:sz w:val="28"/>
-        </w:rPr>
-        <w:t>Introduction</w:t>
-      </w:r>
-    </w:p>
-    <w:p>
-      <w:pPr>
-        <w:ind w:left="720"/>
+        <w:ind w:left="0"/>
+        <w:jc w:val="both"/>
+        <w:rPr>
+          <w:rFonts w:ascii="Times New Roman" w:hAnsi="Times New Roman" w:cs="Times New Roman"/>
+          <w:b/>
+        </w:rPr>
+      </w:pPr>
+      <w:r>
+        <w:rPr>
+          <w:rFonts w:ascii="Times New Roman" w:hAnsi="Times New Roman" w:cs="Times New Roman"/>
+          <w:b/>
+        </w:rPr>
+        <w:t>INTRODUCTION</w:t>
+      </w:r>
+    </w:p>
+    <w:p>
+      <w:pPr>
         <w:jc w:val="both"/>
         <w:rPr>
           <w:rFonts w:ascii="Times New Roman" w:hAnsi="Times New Roman" w:cs="Times New Roman"/>
@@ -234,355 +273,404 @@
         <w:rPr>
           <w:rFonts w:ascii="Times New Roman" w:hAnsi="Times New Roman" w:cs="Times New Roman"/>
         </w:rPr>
-        <w:t xml:space="preserve">the popup menus, and can be hard to find, particularly for beginners. </w:t>
-      </w:r>
-    </w:p>
-    <w:p>
-      <w:pPr>
-        <w:ind w:left="720"/>
-        <w:jc w:val="both"/>
-        <w:rPr>
-          <w:rFonts w:ascii="Times New Roman" w:hAnsi="Times New Roman" w:cs="Times New Roman"/>
-          <w:b/>
-        </w:rPr>
-      </w:pPr>
+        <w:t>the popup menus, and can be hard to fi</w:t>
+      </w:r>
+      <w:r>
+        <w:rPr>
+          <w:rFonts w:ascii="Times New Roman" w:hAnsi="Times New Roman" w:cs="Times New Roman"/>
+        </w:rPr>
+        <w:t>nd, part</w:t>
+      </w:r>
+      <w:r>
+        <w:rPr>
+          <w:rFonts w:ascii="Times New Roman" w:hAnsi="Times New Roman" w:cs="Times New Roman"/>
+        </w:rPr>
+        <w:t>icularly for beginners. This creates a steep learning curve which can be difficult to overcome.</w:t>
+      </w:r>
+    </w:p>
+    <w:p>
+      <w:pPr>
+        <w:jc w:val="both"/>
+        <w:rPr>
+          <w:rFonts w:ascii="Times New Roman" w:hAnsi="Times New Roman" w:cs="Times New Roman"/>
+        </w:rPr>
+      </w:pPr>
+    </w:p>
+    <w:p>
+      <w:pPr>
+        <w:jc w:val="both"/>
+        <w:rPr>
+          <w:rFonts w:ascii="Times New Roman" w:hAnsi="Times New Roman" w:cs="Times New Roman"/>
+        </w:rPr>
+      </w:pPr>
+      <w:r>
+        <w:rPr>
+          <w:rFonts w:ascii="Times New Roman" w:hAnsi="Times New Roman" w:cs="Times New Roman"/>
+        </w:rPr>
+        <w:t>This problem is not new. Researchers have note</w:t>
+      </w:r>
+      <w:r>
+        <w:rPr>
+          <w:rFonts w:ascii="Times New Roman" w:hAnsi="Times New Roman" w:cs="Times New Roman"/>
+        </w:rPr>
+        <w:t xml:space="preserve">d how existing </w:t>
+      </w:r>
+      <w:r>
+        <w:rPr>
+          <w:rFonts w:ascii="Times New Roman" w:hAnsi="Times New Roman" w:cs="Times New Roman"/>
+        </w:rPr>
+        <w:t>interfaces overload the screen with tools and resources</w:t>
+      </w:r>
+      <w:r>
+        <w:rPr>
+          <w:rFonts w:ascii="Times New Roman" w:hAnsi="Times New Roman" w:cs="Times New Roman"/>
+        </w:rPr>
+        <w:t>, forcing users to adapt to this overload with strategies such as moving menus to separate screens</w:t>
+      </w:r>
+      <w:r>
+        <w:rPr>
+          <w:rFonts w:ascii="Times New Roman" w:hAnsi="Times New Roman" w:cs="Times New Roman"/>
+        </w:rPr>
+        <w:t xml:space="preserve"> [6].</w:t>
+      </w:r>
+      <w:r>
+        <w:rPr>
+          <w:rFonts w:ascii="Times New Roman" w:hAnsi="Times New Roman" w:cs="Times New Roman"/>
+        </w:rPr>
+        <w:t xml:space="preserve"> </w:t>
+      </w:r>
+      <w:r>
+        <w:rPr>
+          <w:rFonts w:ascii="Times New Roman" w:hAnsi="Times New Roman" w:cs="Times New Roman"/>
+        </w:rPr>
+        <w:t xml:space="preserve"> </w:t>
+      </w:r>
+      <w:r>
+        <w:rPr>
+          <w:rFonts w:ascii="Times New Roman" w:hAnsi="Times New Roman" w:cs="Times New Roman"/>
+        </w:rPr>
+        <w:t xml:space="preserve">The photographers interviewed also noted another major problem which occurs when different editions of the </w:t>
+      </w:r>
+      <w:r>
+        <w:rPr>
+          <w:rFonts w:ascii="Times New Roman" w:hAnsi="Times New Roman" w:cs="Times New Roman"/>
+        </w:rPr>
+        <w:t xml:space="preserve">same </w:t>
+      </w:r>
+      <w:r>
+        <w:rPr>
+          <w:rFonts w:ascii="Times New Roman" w:hAnsi="Times New Roman" w:cs="Times New Roman"/>
+        </w:rPr>
+        <w:t>software</w:t>
+      </w:r>
+      <w:r>
+        <w:rPr>
+          <w:rFonts w:ascii="Times New Roman" w:hAnsi="Times New Roman" w:cs="Times New Roman"/>
+        </w:rPr>
+        <w:t xml:space="preserve"> change the location of certain tools. This change </w:t>
+      </w:r>
+      <w:r>
+        <w:rPr>
+          <w:rFonts w:ascii="Times New Roman" w:hAnsi="Times New Roman" w:cs="Times New Roman"/>
+        </w:rPr>
+        <w:t>in location further increases the amount of time it takes</w:t>
+      </w:r>
+      <w:r>
+        <w:rPr>
+          <w:rFonts w:ascii="Times New Roman" w:hAnsi="Times New Roman" w:cs="Times New Roman"/>
+        </w:rPr>
+        <w:t xml:space="preserve"> to properly learn the </w:t>
+      </w:r>
+      <w:r>
+        <w:rPr>
+          <w:rFonts w:ascii="Times New Roman" w:hAnsi="Times New Roman" w:cs="Times New Roman"/>
+        </w:rPr>
+        <w:t xml:space="preserve">software. </w:t>
+      </w:r>
+      <w:r>
+        <w:rPr>
+          <w:rFonts w:ascii="Times New Roman" w:hAnsi="Times New Roman" w:cs="Times New Roman"/>
+        </w:rPr>
+        <w:t>Furthermore, it</w:t>
+      </w:r>
+      <w:r>
+        <w:rPr>
+          <w:rFonts w:ascii="Times New Roman" w:hAnsi="Times New Roman" w:cs="Times New Roman"/>
+        </w:rPr>
+        <w:t xml:space="preserve"> also creates long term frustration b</w:t>
+      </w:r>
+      <w:r>
+        <w:rPr>
+          <w:rFonts w:ascii="Times New Roman" w:hAnsi="Times New Roman" w:cs="Times New Roman"/>
+        </w:rPr>
+        <w:t xml:space="preserve">ecause expert users immediately become novices in a short period of time. </w:t>
+      </w:r>
+    </w:p>
+    <w:p>
+      <w:pPr>
+        <w:jc w:val="both"/>
+        <w:rPr>
+          <w:rFonts w:ascii="Times New Roman" w:hAnsi="Times New Roman" w:cs="Times New Roman"/>
+        </w:rPr>
+      </w:pPr>
+    </w:p>
+    <w:p>
+      <w:pPr>
+        <w:jc w:val="both"/>
+        <w:rPr>
+          <w:rFonts w:ascii="Times New Roman" w:hAnsi="Times New Roman" w:cs="Times New Roman"/>
+          <w:b/>
+        </w:rPr>
+      </w:pPr>
+    </w:p>
+    <w:p>
+      <w:pPr>
+        <w:pStyle w:val="ListParagraph"/>
+        <w:ind w:left="0"/>
+        <w:jc w:val="both"/>
+        <w:rPr>
+          <w:rFonts w:ascii="Times New Roman" w:hAnsi="Times New Roman" w:cs="Times New Roman"/>
+          <w:b/>
+        </w:rPr>
+      </w:pPr>
+      <w:r>
+        <w:rPr>
+          <w:rFonts w:ascii="Times New Roman" w:hAnsi="Times New Roman" w:cs="Times New Roman"/>
+          <w:b/>
+        </w:rPr>
+        <w:t>P</w:t>
+      </w:r>
+      <w:r>
+        <w:rPr>
+          <w:rFonts w:ascii="Times New Roman" w:hAnsi="Times New Roman" w:cs="Times New Roman"/>
+          <w:b/>
+        </w:rPr>
+        <w:t>RIOR EFFORTS</w:t>
+      </w:r>
       <w:bookmarkStart w:id="0" w:name="_GoBack"/>
       <w:bookmarkEnd w:id="0"/>
     </w:p>
     <w:p>
       <w:pPr>
-        <w:ind w:left="720"/>
-        <w:jc w:val="both"/>
-        <w:rPr>
-          <w:rFonts w:ascii="Times New Roman" w:hAnsi="Times New Roman" w:cs="Times New Roman"/>
-          <w:b/>
-        </w:rPr>
-      </w:pPr>
-    </w:p>
-    <w:p>
-      <w:pPr>
-        <w:jc w:val="both"/>
-        <w:rPr>
-          <w:rFonts w:ascii="Times New Roman" w:hAnsi="Times New Roman" w:cs="Times New Roman"/>
-          <w:b/>
+        <w:pStyle w:val="ListParagraph"/>
+        <w:ind w:left="0"/>
+        <w:jc w:val="both"/>
+        <w:rPr>
+          <w:rFonts w:ascii="Times New Roman" w:hAnsi="Times New Roman" w:cs="Times New Roman"/>
+          <w:b/>
+        </w:rPr>
+      </w:pPr>
+      <w:r>
+        <w:rPr>
+          <w:rFonts w:ascii="Times New Roman" w:hAnsi="Times New Roman" w:cs="Times New Roman"/>
+          <w:b/>
+        </w:rPr>
+        <w:t>I</w:t>
+      </w:r>
+      <w:r>
+        <w:rPr>
+          <w:rFonts w:ascii="Times New Roman" w:hAnsi="Times New Roman" w:cs="Times New Roman"/>
+          <w:b/>
+        </w:rPr>
+        <w:t>MPLEMENTATION</w:t>
+      </w:r>
+    </w:p>
+    <w:p>
+      <w:pPr>
+        <w:pStyle w:val="ListParagraph"/>
+        <w:ind w:left="0"/>
+        <w:jc w:val="both"/>
+        <w:rPr>
+          <w:rFonts w:ascii="Times New Roman" w:hAnsi="Times New Roman" w:cs="Times New Roman"/>
+          <w:b/>
+        </w:rPr>
+      </w:pPr>
+      <w:r>
+        <w:rPr>
+          <w:rFonts w:ascii="Times New Roman" w:hAnsi="Times New Roman" w:cs="Times New Roman"/>
+          <w:b/>
+        </w:rPr>
+        <w:t>EXTENSIBILITY</w:t>
+      </w:r>
+    </w:p>
+    <w:p>
+      <w:pPr>
+        <w:jc w:val="both"/>
+        <w:rPr>
+          <w:rFonts w:ascii="Times New Roman" w:hAnsi="Times New Roman" w:cs="Times New Roman"/>
+        </w:rPr>
+      </w:pPr>
+      <w:r>
+        <w:rPr>
+          <w:rFonts w:ascii="Times New Roman" w:hAnsi="Times New Roman" w:cs="Times New Roman"/>
+        </w:rPr>
+        <w:t xml:space="preserve">In order to provide the most flexibility </w:t>
+      </w:r>
+      <w:r>
+        <w:rPr>
+          <w:rFonts w:ascii="Times New Roman" w:hAnsi="Times New Roman" w:cs="Times New Roman"/>
+        </w:rPr>
+        <w:t xml:space="preserve">for both users and software engineers, </w:t>
+      </w:r>
+      <w:r>
+        <w:rPr>
+          <w:rFonts w:ascii="Times New Roman" w:hAnsi="Times New Roman" w:cs="Times New Roman"/>
+        </w:rPr>
+        <w:t xml:space="preserve">I implemented with </w:t>
+      </w:r>
+      <w:r>
+        <w:rPr>
+          <w:rFonts w:ascii="Times New Roman" w:hAnsi="Times New Roman" w:cs="Times New Roman"/>
+        </w:rPr>
+        <w:t xml:space="preserve">extensibility in mind. Developers </w:t>
+      </w:r>
+      <w:r>
+        <w:rPr>
+          <w:rFonts w:ascii="Times New Roman" w:hAnsi="Times New Roman" w:cs="Times New Roman"/>
+        </w:rPr>
+        <w:t xml:space="preserve">can extend this software in three critical areas: screens, windows, and </w:t>
+      </w:r>
+      <w:r>
+        <w:rPr>
+          <w:rFonts w:ascii="Times New Roman" w:hAnsi="Times New Roman" w:cs="Times New Roman"/>
+        </w:rPr>
+        <w:t>tools.</w:t>
+      </w:r>
+    </w:p>
+    <w:p>
+      <w:pPr>
+        <w:jc w:val="both"/>
+        <w:rPr>
+          <w:rFonts w:ascii="Times New Roman" w:hAnsi="Times New Roman" w:cs="Times New Roman"/>
+        </w:rPr>
+      </w:pPr>
+    </w:p>
+    <w:p>
+      <w:pPr>
+        <w:jc w:val="both"/>
+        <w:rPr>
+          <w:rFonts w:ascii="Times New Roman" w:hAnsi="Times New Roman" w:cs="Times New Roman"/>
+        </w:rPr>
+      </w:pPr>
+      <w:r>
+        <w:rPr>
+          <w:rFonts w:ascii="Times New Roman" w:hAnsi="Times New Roman" w:cs="Times New Roman"/>
           <w:i/>
-          <w:u w:val="single"/>
-        </w:rPr>
-      </w:pPr>
-      <w:r>
-        <w:rPr>
-          <w:rFonts w:ascii="Times New Roman" w:hAnsi="Times New Roman" w:cs="Times New Roman"/>
-          <w:b/>
+        </w:rPr>
+        <w:t>Screens.</w:t>
+      </w:r>
+      <w:r>
+        <w:rPr>
+          <w:rFonts w:ascii="Times New Roman" w:hAnsi="Times New Roman" w:cs="Times New Roman"/>
+        </w:rPr>
+        <w:t xml:space="preserve"> Screens are simply the </w:t>
+      </w:r>
+      <w:r>
+        <w:rPr>
+          <w:rFonts w:ascii="Times New Roman" w:hAnsi="Times New Roman" w:cs="Times New Roman"/>
+        </w:rPr>
+        <w:t xml:space="preserve">use screens which users see. </w:t>
+      </w:r>
+    </w:p>
+    <w:p>
+      <w:pPr>
+        <w:jc w:val="both"/>
+        <w:rPr>
+          <w:rFonts w:ascii="Times New Roman" w:hAnsi="Times New Roman" w:cs="Times New Roman"/>
+        </w:rPr>
+      </w:pPr>
+    </w:p>
+    <w:p>
+      <w:pPr>
+        <w:jc w:val="both"/>
+        <w:rPr>
+          <w:rFonts w:ascii="Times New Roman" w:hAnsi="Times New Roman" w:cs="Times New Roman"/>
+        </w:rPr>
+      </w:pPr>
+      <w:r>
+        <w:rPr>
+          <w:rFonts w:ascii="Times New Roman" w:hAnsi="Times New Roman" w:cs="Times New Roman"/>
           <w:i/>
         </w:rPr>
-        <w:tab/>
-      </w:r>
-      <w:r>
-        <w:rPr>
-          <w:rFonts w:ascii="Times New Roman" w:hAnsi="Times New Roman" w:cs="Times New Roman"/>
-          <w:b/>
+        <w:t>Windows.</w:t>
+      </w:r>
+      <w:r>
+        <w:rPr>
+          <w:rFonts w:ascii="Times New Roman" w:hAnsi="Times New Roman" w:cs="Times New Roman"/>
+        </w:rPr>
+        <w:t xml:space="preserve"> Windows allow developers to enrich their modes with interactive windows which can collect data from the users.</w:t>
+      </w:r>
+    </w:p>
+    <w:p>
+      <w:pPr>
+        <w:jc w:val="both"/>
+        <w:rPr>
+          <w:rFonts w:ascii="Times New Roman" w:hAnsi="Times New Roman" w:cs="Times New Roman"/>
+        </w:rPr>
+      </w:pPr>
+    </w:p>
+    <w:p>
+      <w:pPr>
+        <w:jc w:val="both"/>
+        <w:rPr>
+          <w:rFonts w:ascii="Times New Roman" w:hAnsi="Times New Roman" w:cs="Times New Roman"/>
+        </w:rPr>
+      </w:pPr>
+      <w:r>
+        <w:rPr>
+          <w:rFonts w:ascii="Times New Roman" w:hAnsi="Times New Roman" w:cs="Times New Roman"/>
           <w:i/>
-          <w:u w:val="single"/>
-        </w:rPr>
-        <w:t xml:space="preserve">TALK ABOUT </w:t>
-      </w:r>
-      <w:r>
-        <w:rPr>
-          <w:rFonts w:ascii="Times New Roman" w:hAnsi="Times New Roman" w:cs="Times New Roman"/>
-          <w:b/>
-          <w:i/>
-          <w:u w:val="single"/>
-        </w:rPr>
-        <w:t>HOTKEYS</w:t>
-      </w:r>
-    </w:p>
-    <w:p>
-      <w:pPr>
-        <w:jc w:val="both"/>
-        <w:rPr>
-          <w:rFonts w:ascii="Times New Roman" w:hAnsi="Times New Roman" w:cs="Times New Roman"/>
-          <w:b/>
-          <w:i/>
-        </w:rPr>
-      </w:pPr>
-      <w:r>
-        <w:rPr>
-          <w:rFonts w:ascii="Times New Roman" w:hAnsi="Times New Roman" w:cs="Times New Roman"/>
-          <w:b/>
-          <w:i/>
-        </w:rPr>
-        <w:tab/>
-      </w:r>
-      <w:r>
-        <w:rPr>
-          <w:rFonts w:ascii="Times New Roman" w:hAnsi="Times New Roman" w:cs="Times New Roman"/>
-          <w:b/>
-          <w:i/>
-          <w:u w:val="single"/>
-        </w:rPr>
-        <w:t>TALK ABOUT PIXELTONE</w:t>
-      </w:r>
-    </w:p>
-    <w:p>
-      <w:pPr>
-        <w:ind w:left="720"/>
-        <w:jc w:val="both"/>
-        <w:rPr>
-          <w:rFonts w:ascii="Times New Roman" w:hAnsi="Times New Roman" w:cs="Times New Roman"/>
-          <w:b/>
-        </w:rPr>
-      </w:pPr>
+        </w:rPr>
+        <w:t>Tools.</w:t>
+      </w:r>
+      <w:r>
+        <w:rPr>
+          <w:rFonts w:ascii="Times New Roman" w:hAnsi="Times New Roman" w:cs="Times New Roman"/>
+        </w:rPr>
+        <w:t xml:space="preserve"> Tools are perhaps the most important extensible feature. </w:t>
+      </w:r>
     </w:p>
     <w:p>
       <w:pPr>
         <w:pStyle w:val="ListParagraph"/>
-        <w:numPr>
-          <w:ilvl w:val="0"/>
-          <w:numId w:val="1"/>
-        </w:numPr>
-        <w:jc w:val="both"/>
-        <w:rPr>
-          <w:rFonts w:ascii="Times New Roman" w:hAnsi="Times New Roman" w:cs="Times New Roman"/>
-          <w:b/>
-          <w:sz w:val="28"/>
-        </w:rPr>
-      </w:pPr>
-      <w:r>
-        <w:rPr>
-          <w:rFonts w:ascii="Times New Roman" w:hAnsi="Times New Roman" w:cs="Times New Roman"/>
-          <w:b/>
-          <w:sz w:val="28"/>
-        </w:rPr>
-        <w:t>Implementation</w:t>
-      </w:r>
-    </w:p>
-    <w:p>
-      <w:pPr>
-        <w:jc w:val="both"/>
-        <w:rPr>
-          <w:rFonts w:ascii="Times New Roman" w:hAnsi="Times New Roman" w:cs="Times New Roman"/>
-          <w:b/>
-          <w:sz w:val="28"/>
+        <w:ind w:left="0"/>
+        <w:jc w:val="both"/>
+        <w:rPr>
+          <w:rFonts w:ascii="Times New Roman" w:hAnsi="Times New Roman" w:cs="Times New Roman"/>
+          <w:b/>
         </w:rPr>
       </w:pPr>
     </w:p>
     <w:p>
       <w:pPr>
         <w:pStyle w:val="ListParagraph"/>
-        <w:numPr>
-          <w:ilvl w:val="0"/>
-          <w:numId w:val="1"/>
-        </w:numPr>
-        <w:jc w:val="both"/>
-        <w:rPr>
-          <w:rFonts w:ascii="Times New Roman" w:hAnsi="Times New Roman" w:cs="Times New Roman"/>
-          <w:b/>
-          <w:sz w:val="28"/>
-        </w:rPr>
-      </w:pPr>
-      <w:r>
-        <w:rPr>
-          <w:rFonts w:ascii="Times New Roman" w:hAnsi="Times New Roman" w:cs="Times New Roman"/>
-          <w:b/>
-          <w:sz w:val="28"/>
-        </w:rPr>
-        <w:t>Extensibility</w:t>
-      </w:r>
-    </w:p>
-    <w:p>
-      <w:pPr>
-        <w:ind w:left="720"/>
-        <w:jc w:val="both"/>
-        <w:rPr>
-          <w:rFonts w:ascii="Times New Roman" w:hAnsi="Times New Roman" w:cs="Times New Roman"/>
-        </w:rPr>
-      </w:pPr>
-      <w:r>
-        <w:rPr>
-          <w:rFonts w:ascii="Times New Roman" w:hAnsi="Times New Roman" w:cs="Times New Roman"/>
-        </w:rPr>
-        <w:t xml:space="preserve">In order to provide the most flexibility </w:t>
-      </w:r>
-      <w:r>
-        <w:rPr>
-          <w:rFonts w:ascii="Times New Roman" w:hAnsi="Times New Roman" w:cs="Times New Roman"/>
-        </w:rPr>
-        <w:t xml:space="preserve">for both users and software engineers, </w:t>
-      </w:r>
-      <w:r>
-        <w:rPr>
-          <w:rFonts w:ascii="Times New Roman" w:hAnsi="Times New Roman" w:cs="Times New Roman"/>
-        </w:rPr>
-        <w:t xml:space="preserve">I implemented with </w:t>
-      </w:r>
-      <w:r>
-        <w:rPr>
-          <w:rFonts w:ascii="Times New Roman" w:hAnsi="Times New Roman" w:cs="Times New Roman"/>
-        </w:rPr>
-        <w:t xml:space="preserve">extensibility in mind. Developers </w:t>
-      </w:r>
-      <w:r>
-        <w:rPr>
-          <w:rFonts w:ascii="Times New Roman" w:hAnsi="Times New Roman" w:cs="Times New Roman"/>
-        </w:rPr>
-        <w:t xml:space="preserve">can extend this software in three critical areas: screens, windows, and </w:t>
-      </w:r>
-      <w:r>
-        <w:rPr>
-          <w:rFonts w:ascii="Times New Roman" w:hAnsi="Times New Roman" w:cs="Times New Roman"/>
-        </w:rPr>
-        <w:t>tools.</w:t>
-      </w:r>
-    </w:p>
-    <w:p>
-      <w:pPr>
-        <w:ind w:left="720"/>
-        <w:jc w:val="both"/>
-        <w:rPr>
-          <w:rFonts w:ascii="Times New Roman" w:hAnsi="Times New Roman" w:cs="Times New Roman"/>
-        </w:rPr>
-      </w:pPr>
-    </w:p>
-    <w:p>
-      <w:pPr>
-        <w:ind w:left="720"/>
-        <w:jc w:val="both"/>
-        <w:rPr>
-          <w:rFonts w:ascii="Times New Roman" w:hAnsi="Times New Roman" w:cs="Times New Roman"/>
-        </w:rPr>
-      </w:pPr>
-      <w:r>
-        <w:rPr>
-          <w:rFonts w:ascii="Times New Roman" w:hAnsi="Times New Roman" w:cs="Times New Roman"/>
-          <w:i/>
-        </w:rPr>
-        <w:t>Screens.</w:t>
-      </w:r>
-      <w:r>
-        <w:rPr>
-          <w:rFonts w:ascii="Times New Roman" w:hAnsi="Times New Roman" w:cs="Times New Roman"/>
-        </w:rPr>
-        <w:t xml:space="preserve"> Screens are simply the </w:t>
-      </w:r>
-      <w:r>
-        <w:rPr>
-          <w:rFonts w:ascii="Times New Roman" w:hAnsi="Times New Roman" w:cs="Times New Roman"/>
-        </w:rPr>
-        <w:t xml:space="preserve">use screens which users see. </w:t>
-      </w:r>
-    </w:p>
-    <w:p>
-      <w:pPr>
-        <w:ind w:left="720"/>
-        <w:jc w:val="both"/>
-        <w:rPr>
-          <w:rFonts w:ascii="Times New Roman" w:hAnsi="Times New Roman" w:cs="Times New Roman"/>
-        </w:rPr>
-      </w:pPr>
-    </w:p>
-    <w:p>
-      <w:pPr>
-        <w:ind w:left="720"/>
-        <w:jc w:val="both"/>
-        <w:rPr>
-          <w:rFonts w:ascii="Times New Roman" w:hAnsi="Times New Roman" w:cs="Times New Roman"/>
-        </w:rPr>
-      </w:pPr>
-      <w:r>
-        <w:rPr>
-          <w:rFonts w:ascii="Times New Roman" w:hAnsi="Times New Roman" w:cs="Times New Roman"/>
-          <w:i/>
-        </w:rPr>
-        <w:t>Windows.</w:t>
-      </w:r>
-      <w:r>
-        <w:rPr>
-          <w:rFonts w:ascii="Times New Roman" w:hAnsi="Times New Roman" w:cs="Times New Roman"/>
-        </w:rPr>
-        <w:t xml:space="preserve"> Windows allow developers to enrich their modes with interactive windows which can collect data from the users.</w:t>
-      </w:r>
-    </w:p>
-    <w:p>
-      <w:pPr>
-        <w:ind w:left="720"/>
-        <w:jc w:val="both"/>
-        <w:rPr>
-          <w:rFonts w:ascii="Times New Roman" w:hAnsi="Times New Roman" w:cs="Times New Roman"/>
-        </w:rPr>
-      </w:pPr>
-    </w:p>
-    <w:p>
-      <w:pPr>
-        <w:ind w:left="720"/>
-        <w:jc w:val="both"/>
-        <w:rPr>
-          <w:rFonts w:ascii="Times New Roman" w:hAnsi="Times New Roman" w:cs="Times New Roman"/>
-        </w:rPr>
-      </w:pPr>
-      <w:r>
-        <w:rPr>
-          <w:rFonts w:ascii="Times New Roman" w:hAnsi="Times New Roman" w:cs="Times New Roman"/>
-          <w:i/>
-        </w:rPr>
-        <w:t>Tools.</w:t>
-      </w:r>
-      <w:r>
-        <w:rPr>
-          <w:rFonts w:ascii="Times New Roman" w:hAnsi="Times New Roman" w:cs="Times New Roman"/>
-        </w:rPr>
-        <w:t xml:space="preserve"> Tools are perhaps the most important extensible feature. </w:t>
-      </w:r>
-    </w:p>
-    <w:p>
-      <w:pPr>
-        <w:pStyle w:val="ListParagraph"/>
-        <w:jc w:val="both"/>
-        <w:rPr>
-          <w:rFonts w:ascii="Times New Roman" w:hAnsi="Times New Roman" w:cs="Times New Roman"/>
-          <w:b/>
-        </w:rPr>
-      </w:pPr>
-    </w:p>
-    <w:p>
-      <w:pPr>
-        <w:pStyle w:val="ListParagraph"/>
-        <w:numPr>
-          <w:ilvl w:val="0"/>
-          <w:numId w:val="1"/>
-        </w:numPr>
-        <w:jc w:val="both"/>
-        <w:rPr>
-          <w:rFonts w:ascii="Times New Roman" w:hAnsi="Times New Roman" w:cs="Times New Roman"/>
-          <w:b/>
-          <w:sz w:val="28"/>
-        </w:rPr>
-      </w:pPr>
-      <w:r>
-        <w:rPr>
-          <w:rFonts w:ascii="Times New Roman" w:hAnsi="Times New Roman" w:cs="Times New Roman"/>
-          <w:b/>
-          <w:sz w:val="28"/>
-        </w:rPr>
-        <w:t>References</w:t>
-      </w:r>
-    </w:p>
-    <w:p>
-      <w:pPr>
-        <w:ind w:left="720"/>
-        <w:jc w:val="both"/>
-        <w:rPr>
-          <w:rFonts w:ascii="Times New Roman" w:eastAsia="Times New Roman" w:hAnsi="Times New Roman" w:cs="Times New Roman"/>
-          <w:color w:val="222222"/>
-          <w:sz w:val="20"/>
-          <w:szCs w:val="20"/>
-          <w:shd w:val="clear" w:color="auto" w:fill="FFFFFF"/>
-        </w:rPr>
-      </w:pPr>
-      <w:r>
-        <w:rPr>
-          <w:rFonts w:ascii="Times New Roman" w:hAnsi="Times New Roman" w:cs="Times New Roman"/>
-          <w:sz w:val="20"/>
-          <w:szCs w:val="20"/>
+        <w:ind w:left="0"/>
+        <w:jc w:val="both"/>
+        <w:rPr>
+          <w:rFonts w:ascii="Times New Roman" w:hAnsi="Times New Roman" w:cs="Times New Roman"/>
+          <w:b/>
+        </w:rPr>
+      </w:pPr>
+      <w:r>
+        <w:rPr>
+          <w:rFonts w:ascii="Times New Roman" w:hAnsi="Times New Roman" w:cs="Times New Roman"/>
+          <w:b/>
+        </w:rPr>
+        <w:t>REFERENCES</w:t>
+      </w:r>
+    </w:p>
+    <w:p>
+      <w:pPr>
+        <w:jc w:val="both"/>
+        <w:rPr>
+          <w:rFonts w:ascii="Times New Roman" w:eastAsia="Times New Roman" w:hAnsi="Times New Roman" w:cs="Times New Roman"/>
+          <w:color w:val="222222"/>
+          <w:shd w:val="clear" w:color="auto" w:fill="FFFFFF"/>
+        </w:rPr>
+      </w:pPr>
+      <w:r>
+        <w:rPr>
+          <w:rFonts w:ascii="Times New Roman" w:hAnsi="Times New Roman" w:cs="Times New Roman"/>
         </w:rPr>
         <w:t xml:space="preserve">[1] </w:t>
       </w:r>
@@ -590,8 +678,6 @@
         <w:rPr>
           <w:rFonts w:ascii="Times New Roman" w:eastAsia="Times New Roman" w:hAnsi="Times New Roman" w:cs="Times New Roman"/>
           <w:color w:val="222222"/>
-          <w:sz w:val="20"/>
-          <w:szCs w:val="20"/>
           <w:shd w:val="clear" w:color="auto" w:fill="FFFFFF"/>
         </w:rPr>
         <w:t>Banovic, Nikola, et al. "Triggering triggers and burying barriers to customizing software." </w:t>
@@ -602,8 +688,6 @@
           <w:i/>
           <w:iCs/>
           <w:color w:val="222222"/>
-          <w:sz w:val="20"/>
-          <w:szCs w:val="20"/>
           <w:shd w:val="clear" w:color="auto" w:fill="FFFFFF"/>
         </w:rPr>
         <w:t>Proceedings of the SIGCHI Conference on Human Factors in Computing Systems</w:t>
@@ -612,8 +696,6 @@
         <w:rPr>
           <w:rFonts w:ascii="Times New Roman" w:eastAsia="Times New Roman" w:hAnsi="Times New Roman" w:cs="Times New Roman"/>
           <w:color w:val="222222"/>
-          <w:sz w:val="20"/>
-          <w:szCs w:val="20"/>
           <w:shd w:val="clear" w:color="auto" w:fill="FFFFFF"/>
         </w:rPr>
         <w:t>. ACM, 2012.</w:t>
@@ -621,34 +703,27 @@
     </w:p>
     <w:p>
       <w:pPr>
-        <w:ind w:left="360" w:firstLine="720"/>
-        <w:jc w:val="both"/>
-        <w:rPr>
-          <w:rFonts w:ascii="Times New Roman" w:eastAsia="Times New Roman" w:hAnsi="Times New Roman" w:cs="Times New Roman"/>
-          <w:color w:val="222222"/>
-          <w:sz w:val="20"/>
-          <w:szCs w:val="20"/>
-          <w:shd w:val="clear" w:color="auto" w:fill="FFFFFF"/>
-        </w:rPr>
-      </w:pPr>
-    </w:p>
-    <w:p>
-      <w:pPr>
-        <w:ind w:left="720"/>
-        <w:rPr>
-          <w:rFonts w:ascii="Times New Roman" w:eastAsia="Times New Roman" w:hAnsi="Times New Roman" w:cs="Times New Roman"/>
-          <w:color w:val="222222"/>
-          <w:sz w:val="20"/>
-          <w:szCs w:val="20"/>
-          <w:shd w:val="clear" w:color="auto" w:fill="FFFFFF"/>
-        </w:rPr>
-      </w:pPr>
-      <w:r>
-        <w:rPr>
-          <w:rFonts w:ascii="Times New Roman" w:eastAsia="Times New Roman" w:hAnsi="Times New Roman" w:cs="Times New Roman"/>
-          <w:color w:val="222222"/>
-          <w:sz w:val="20"/>
-          <w:szCs w:val="20"/>
+        <w:ind w:firstLine="720"/>
+        <w:jc w:val="both"/>
+        <w:rPr>
+          <w:rFonts w:ascii="Times New Roman" w:eastAsia="Times New Roman" w:hAnsi="Times New Roman" w:cs="Times New Roman"/>
+          <w:color w:val="222222"/>
+          <w:shd w:val="clear" w:color="auto" w:fill="FFFFFF"/>
+        </w:rPr>
+      </w:pPr>
+    </w:p>
+    <w:p>
+      <w:pPr>
+        <w:rPr>
+          <w:rFonts w:ascii="Times New Roman" w:eastAsia="Times New Roman" w:hAnsi="Times New Roman" w:cs="Times New Roman"/>
+          <w:color w:val="222222"/>
+          <w:shd w:val="clear" w:color="auto" w:fill="FFFFFF"/>
+        </w:rPr>
+      </w:pPr>
+      <w:r>
+        <w:rPr>
+          <w:rFonts w:ascii="Times New Roman" w:eastAsia="Times New Roman" w:hAnsi="Times New Roman" w:cs="Times New Roman"/>
+          <w:color w:val="222222"/>
           <w:shd w:val="clear" w:color="auto" w:fill="FFFFFF"/>
         </w:rPr>
         <w:t xml:space="preserve">[2] </w:t>
@@ -658,8 +733,6 @@
         <w:rPr>
           <w:rFonts w:ascii="Times New Roman" w:eastAsia="Times New Roman" w:hAnsi="Times New Roman" w:cs="Times New Roman"/>
           <w:color w:val="222222"/>
-          <w:sz w:val="20"/>
-          <w:szCs w:val="20"/>
           <w:shd w:val="clear" w:color="auto" w:fill="FFFFFF"/>
         </w:rPr>
         <w:t>Guiard</w:t>
@@ -669,8 +742,6 @@
         <w:rPr>
           <w:rFonts w:ascii="Times New Roman" w:eastAsia="Times New Roman" w:hAnsi="Times New Roman" w:cs="Times New Roman"/>
           <w:color w:val="222222"/>
-          <w:sz w:val="20"/>
-          <w:szCs w:val="20"/>
           <w:shd w:val="clear" w:color="auto" w:fill="FFFFFF"/>
         </w:rPr>
         <w:t xml:space="preserve">, Yves, </w:t>
@@ -680,8 +751,6 @@
         <w:rPr>
           <w:rFonts w:ascii="Times New Roman" w:eastAsia="Times New Roman" w:hAnsi="Times New Roman" w:cs="Times New Roman"/>
           <w:color w:val="222222"/>
-          <w:sz w:val="20"/>
-          <w:szCs w:val="20"/>
           <w:shd w:val="clear" w:color="auto" w:fill="FFFFFF"/>
         </w:rPr>
         <w:t>Halla</w:t>
@@ -691,8 +760,6 @@
         <w:rPr>
           <w:rFonts w:ascii="Times New Roman" w:eastAsia="Times New Roman" w:hAnsi="Times New Roman" w:cs="Times New Roman"/>
           <w:color w:val="222222"/>
-          <w:sz w:val="20"/>
-          <w:szCs w:val="20"/>
           <w:shd w:val="clear" w:color="auto" w:fill="FFFFFF"/>
         </w:rPr>
         <w:t xml:space="preserve"> B. </w:t>
@@ -702,8 +769,6 @@
         <w:rPr>
           <w:rFonts w:ascii="Times New Roman" w:eastAsia="Times New Roman" w:hAnsi="Times New Roman" w:cs="Times New Roman"/>
           <w:color w:val="222222"/>
-          <w:sz w:val="20"/>
-          <w:szCs w:val="20"/>
           <w:shd w:val="clear" w:color="auto" w:fill="FFFFFF"/>
         </w:rPr>
         <w:t>Olafsdottir</w:t>
@@ -713,8 +778,6 @@
         <w:rPr>
           <w:rFonts w:ascii="Times New Roman" w:eastAsia="Times New Roman" w:hAnsi="Times New Roman" w:cs="Times New Roman"/>
           <w:color w:val="222222"/>
-          <w:sz w:val="20"/>
-          <w:szCs w:val="20"/>
           <w:shd w:val="clear" w:color="auto" w:fill="FFFFFF"/>
         </w:rPr>
         <w:t>, and Simon T. Perrault. "Fitt's law as an explicit time/error trade-off." </w:t>
@@ -725,8 +788,6 @@
           <w:i/>
           <w:iCs/>
           <w:color w:val="222222"/>
-          <w:sz w:val="20"/>
-          <w:szCs w:val="20"/>
           <w:shd w:val="clear" w:color="auto" w:fill="FFFFFF"/>
         </w:rPr>
         <w:t>Proceedings of the SIGCHI Conference on Human Factors in Computing Systems</w:t>
@@ -735,8 +796,6 @@
         <w:rPr>
           <w:rFonts w:ascii="Times New Roman" w:eastAsia="Times New Roman" w:hAnsi="Times New Roman" w:cs="Times New Roman"/>
           <w:color w:val="222222"/>
-          <w:sz w:val="20"/>
-          <w:szCs w:val="20"/>
           <w:shd w:val="clear" w:color="auto" w:fill="FFFFFF"/>
         </w:rPr>
         <w:t>. ACM, 2011.</w:t>
@@ -744,33 +803,26 @@
     </w:p>
     <w:p>
       <w:pPr>
-        <w:ind w:left="360" w:firstLine="720"/>
-        <w:rPr>
-          <w:rFonts w:ascii="Times New Roman" w:eastAsia="Times New Roman" w:hAnsi="Times New Roman" w:cs="Times New Roman"/>
-          <w:color w:val="222222"/>
-          <w:sz w:val="20"/>
-          <w:szCs w:val="20"/>
-          <w:shd w:val="clear" w:color="auto" w:fill="FFFFFF"/>
-        </w:rPr>
-      </w:pPr>
-    </w:p>
-    <w:p>
-      <w:pPr>
-        <w:ind w:left="720"/>
-        <w:rPr>
-          <w:rFonts w:ascii="Times New Roman" w:eastAsia="Times New Roman" w:hAnsi="Times New Roman" w:cs="Times New Roman"/>
-          <w:color w:val="222222"/>
-          <w:sz w:val="20"/>
-          <w:szCs w:val="20"/>
-          <w:shd w:val="clear" w:color="auto" w:fill="FFFFFF"/>
-        </w:rPr>
-      </w:pPr>
-      <w:r>
-        <w:rPr>
-          <w:rFonts w:ascii="Times New Roman" w:eastAsia="Times New Roman" w:hAnsi="Times New Roman" w:cs="Times New Roman"/>
-          <w:color w:val="222222"/>
-          <w:sz w:val="20"/>
-          <w:szCs w:val="20"/>
+        <w:ind w:firstLine="720"/>
+        <w:rPr>
+          <w:rFonts w:ascii="Times New Roman" w:eastAsia="Times New Roman" w:hAnsi="Times New Roman" w:cs="Times New Roman"/>
+          <w:color w:val="222222"/>
+          <w:shd w:val="clear" w:color="auto" w:fill="FFFFFF"/>
+        </w:rPr>
+      </w:pPr>
+    </w:p>
+    <w:p>
+      <w:pPr>
+        <w:rPr>
+          <w:rFonts w:ascii="Times New Roman" w:eastAsia="Times New Roman" w:hAnsi="Times New Roman" w:cs="Times New Roman"/>
+          <w:color w:val="222222"/>
+          <w:shd w:val="clear" w:color="auto" w:fill="FFFFFF"/>
+        </w:rPr>
+      </w:pPr>
+      <w:r>
+        <w:rPr>
+          <w:rFonts w:ascii="Times New Roman" w:eastAsia="Times New Roman" w:hAnsi="Times New Roman" w:cs="Times New Roman"/>
+          <w:color w:val="222222"/>
           <w:shd w:val="clear" w:color="auto" w:fill="FFFFFF"/>
         </w:rPr>
         <w:t xml:space="preserve">[3] </w:t>
@@ -780,8 +832,6 @@
         <w:rPr>
           <w:rFonts w:ascii="Times New Roman" w:eastAsia="Times New Roman" w:hAnsi="Times New Roman" w:cs="Times New Roman"/>
           <w:color w:val="222222"/>
-          <w:sz w:val="20"/>
-          <w:szCs w:val="20"/>
           <w:shd w:val="clear" w:color="auto" w:fill="FFFFFF"/>
         </w:rPr>
         <w:t>Laput</w:t>
@@ -791,8 +841,6 @@
         <w:rPr>
           <w:rFonts w:ascii="Times New Roman" w:eastAsia="Times New Roman" w:hAnsi="Times New Roman" w:cs="Times New Roman"/>
           <w:color w:val="222222"/>
-          <w:sz w:val="20"/>
-          <w:szCs w:val="20"/>
           <w:shd w:val="clear" w:color="auto" w:fill="FFFFFF"/>
         </w:rPr>
         <w:t xml:space="preserve">, </w:t>
@@ -802,8 +850,6 @@
         <w:rPr>
           <w:rFonts w:ascii="Times New Roman" w:eastAsia="Times New Roman" w:hAnsi="Times New Roman" w:cs="Times New Roman"/>
           <w:color w:val="222222"/>
-          <w:sz w:val="20"/>
-          <w:szCs w:val="20"/>
           <w:shd w:val="clear" w:color="auto" w:fill="FFFFFF"/>
         </w:rPr>
         <w:t>Gierad</w:t>
@@ -813,8 +859,6 @@
         <w:rPr>
           <w:rFonts w:ascii="Times New Roman" w:eastAsia="Times New Roman" w:hAnsi="Times New Roman" w:cs="Times New Roman"/>
           <w:color w:val="222222"/>
-          <w:sz w:val="20"/>
-          <w:szCs w:val="20"/>
           <w:shd w:val="clear" w:color="auto" w:fill="FFFFFF"/>
         </w:rPr>
         <w:t xml:space="preserve"> P., et al. "</w:t>
@@ -824,8 +868,6 @@
         <w:rPr>
           <w:rFonts w:ascii="Times New Roman" w:eastAsia="Times New Roman" w:hAnsi="Times New Roman" w:cs="Times New Roman"/>
           <w:color w:val="222222"/>
-          <w:sz w:val="20"/>
-          <w:szCs w:val="20"/>
           <w:shd w:val="clear" w:color="auto" w:fill="FFFFFF"/>
         </w:rPr>
         <w:t>Pixeltone</w:t>
@@ -835,8 +877,6 @@
         <w:rPr>
           <w:rFonts w:ascii="Times New Roman" w:eastAsia="Times New Roman" w:hAnsi="Times New Roman" w:cs="Times New Roman"/>
           <w:color w:val="222222"/>
-          <w:sz w:val="20"/>
-          <w:szCs w:val="20"/>
           <w:shd w:val="clear" w:color="auto" w:fill="FFFFFF"/>
         </w:rPr>
         <w:t>: A multimodal interface for image editing." </w:t>
@@ -847,8 +887,6 @@
           <w:i/>
           <w:iCs/>
           <w:color w:val="222222"/>
-          <w:sz w:val="20"/>
-          <w:szCs w:val="20"/>
           <w:shd w:val="clear" w:color="auto" w:fill="FFFFFF"/>
         </w:rPr>
         <w:t>Proceedings of the SIGCHI Conference on Human Factors in Computing Systems</w:t>
@@ -857,8 +895,6 @@
         <w:rPr>
           <w:rFonts w:ascii="Times New Roman" w:eastAsia="Times New Roman" w:hAnsi="Times New Roman" w:cs="Times New Roman"/>
           <w:color w:val="222222"/>
-          <w:sz w:val="20"/>
-          <w:szCs w:val="20"/>
           <w:shd w:val="clear" w:color="auto" w:fill="FFFFFF"/>
         </w:rPr>
         <w:t>. ACM, 2013.</w:t>
@@ -866,49 +902,32 @@
     </w:p>
     <w:p>
       <w:pPr>
-        <w:ind w:left="360" w:firstLine="720"/>
-        <w:rPr>
-          <w:rFonts w:ascii="Times New Roman" w:eastAsia="Times New Roman" w:hAnsi="Times New Roman" w:cs="Times New Roman"/>
-          <w:color w:val="222222"/>
-          <w:sz w:val="20"/>
-          <w:szCs w:val="20"/>
-          <w:shd w:val="clear" w:color="auto" w:fill="FFFFFF"/>
-        </w:rPr>
-      </w:pPr>
-    </w:p>
-    <w:p>
-      <w:pPr>
-        <w:ind w:left="720"/>
-        <w:rPr>
-          <w:rFonts w:ascii="Times New Roman" w:eastAsia="Times New Roman" w:hAnsi="Times New Roman" w:cs="Times New Roman"/>
-          <w:sz w:val="20"/>
-          <w:szCs w:val="20"/>
+        <w:ind w:firstLine="720"/>
+        <w:rPr>
+          <w:rFonts w:ascii="Times New Roman" w:eastAsia="Times New Roman" w:hAnsi="Times New Roman" w:cs="Times New Roman"/>
+          <w:color w:val="222222"/>
+          <w:shd w:val="clear" w:color="auto" w:fill="FFFFFF"/>
+        </w:rPr>
+      </w:pPr>
+    </w:p>
+    <w:p>
+      <w:pPr>
+        <w:rPr>
+          <w:rFonts w:ascii="Times New Roman" w:eastAsia="Times New Roman" w:hAnsi="Times New Roman" w:cs="Times New Roman"/>
+          <w:color w:val="222222"/>
         </w:rPr>
       </w:pPr>
       <w:r>
         <w:rPr>
           <w:rFonts w:ascii="Times New Roman" w:eastAsia="Times New Roman" w:hAnsi="Times New Roman" w:cs="Times New Roman"/>
           <w:color w:val="000000"/>
-          <w:sz w:val="20"/>
-          <w:szCs w:val="20"/>
-        </w:rPr>
-        <w:t>[4</w:t>
-      </w:r>
-      <w:r>
-        <w:rPr>
-          <w:rFonts w:ascii="Times New Roman" w:eastAsia="Times New Roman" w:hAnsi="Times New Roman" w:cs="Times New Roman"/>
-          <w:color w:val="000000"/>
-          <w:sz w:val="20"/>
-          <w:szCs w:val="20"/>
-        </w:rPr>
-        <w:t xml:space="preserve">] </w:t>
-      </w:r>
-      <w:r>
-        <w:rPr>
-          <w:rFonts w:ascii="Times New Roman" w:eastAsia="Times New Roman" w:hAnsi="Times New Roman" w:cs="Times New Roman"/>
-          <w:color w:val="222222"/>
-          <w:sz w:val="20"/>
-          <w:szCs w:val="20"/>
+        </w:rPr>
+        <w:t xml:space="preserve">[4] </w:t>
+      </w:r>
+      <w:r>
+        <w:rPr>
+          <w:rFonts w:ascii="Times New Roman" w:eastAsia="Times New Roman" w:hAnsi="Times New Roman" w:cs="Times New Roman"/>
+          <w:color w:val="222222"/>
         </w:rPr>
         <w:t xml:space="preserve">Fitts, Paul M., and James R. Peterson. "Information capacity of discrete motor responses." </w:t>
       </w:r>
@@ -918,8 +937,6 @@
           <w:i/>
           <w:iCs/>
           <w:color w:val="222222"/>
-          <w:sz w:val="20"/>
-          <w:szCs w:val="20"/>
         </w:rPr>
         <w:t>Journal of experimental psychology</w:t>
       </w:r>
@@ -927,19 +944,157 @@
         <w:rPr>
           <w:rFonts w:ascii="Times New Roman" w:eastAsia="Times New Roman" w:hAnsi="Times New Roman" w:cs="Times New Roman"/>
           <w:color w:val="222222"/>
-          <w:sz w:val="20"/>
-          <w:szCs w:val="20"/>
         </w:rPr>
         <w:t xml:space="preserve"> 67.2 (1964): 103.</w:t>
       </w:r>
     </w:p>
     <w:p>
       <w:pPr>
+        <w:rPr>
+          <w:rFonts w:ascii="Times New Roman" w:eastAsia="Times New Roman" w:hAnsi="Times New Roman" w:cs="Times New Roman"/>
+          <w:color w:val="222222"/>
+        </w:rPr>
+      </w:pPr>
+    </w:p>
+    <w:p>
+      <w:pPr>
+        <w:rPr>
+          <w:rFonts w:ascii="Times New Roman" w:eastAsia="Times New Roman" w:hAnsi="Times New Roman" w:cs="Times New Roman"/>
+          <w:color w:val="222222"/>
+          <w:shd w:val="clear" w:color="auto" w:fill="FFFFFF"/>
+        </w:rPr>
+      </w:pPr>
+      <w:r>
+        <w:rPr>
+          <w:rFonts w:ascii="Times New Roman" w:eastAsia="Times New Roman" w:hAnsi="Times New Roman" w:cs="Times New Roman"/>
+          <w:color w:val="222222"/>
+        </w:rPr>
+        <w:t xml:space="preserve">[5] </w:t>
+      </w:r>
+      <w:r>
+        <w:rPr>
+          <w:rFonts w:ascii="Times New Roman" w:eastAsia="Times New Roman" w:hAnsi="Times New Roman" w:cs="Times New Roman"/>
+          <w:color w:val="222222"/>
+          <w:shd w:val="clear" w:color="auto" w:fill="FFFFFF"/>
+        </w:rPr>
+        <w:t xml:space="preserve">Allen, J. E., Curry I. Guinn, and E. </w:t>
+      </w:r>
+      <w:proofErr w:type="spellStart"/>
+      <w:r>
+        <w:rPr>
+          <w:rFonts w:ascii="Times New Roman" w:eastAsia="Times New Roman" w:hAnsi="Times New Roman" w:cs="Times New Roman"/>
+          <w:color w:val="222222"/>
+          <w:shd w:val="clear" w:color="auto" w:fill="FFFFFF"/>
+        </w:rPr>
+        <w:t>Horvtz</w:t>
+      </w:r>
+      <w:proofErr w:type="spellEnd"/>
+      <w:r>
+        <w:rPr>
+          <w:rFonts w:ascii="Times New Roman" w:eastAsia="Times New Roman" w:hAnsi="Times New Roman" w:cs="Times New Roman"/>
+          <w:color w:val="222222"/>
+          <w:shd w:val="clear" w:color="auto" w:fill="FFFFFF"/>
+        </w:rPr>
+        <w:t>. "Mixed-initiative interaction." </w:t>
+      </w:r>
+      <w:r>
+        <w:rPr>
+          <w:rFonts w:ascii="Times New Roman" w:eastAsia="Times New Roman" w:hAnsi="Times New Roman" w:cs="Times New Roman"/>
+          <w:i/>
+          <w:iCs/>
+          <w:color w:val="222222"/>
+          <w:shd w:val="clear" w:color="auto" w:fill="FFFFFF"/>
+        </w:rPr>
+        <w:t>IEEE Intelligent Systems and their Applications</w:t>
+      </w:r>
+      <w:r>
+        <w:rPr>
+          <w:rFonts w:ascii="Times New Roman" w:eastAsia="Times New Roman" w:hAnsi="Times New Roman" w:cs="Times New Roman"/>
+          <w:color w:val="222222"/>
+          <w:shd w:val="clear" w:color="auto" w:fill="FFFFFF"/>
+        </w:rPr>
+        <w:t>14.5 (1999): 14-23.</w:t>
+      </w:r>
+    </w:p>
+    <w:p>
+      <w:pPr>
+        <w:rPr>
+          <w:rFonts w:ascii="Times New Roman" w:eastAsia="Times New Roman" w:hAnsi="Times New Roman" w:cs="Times New Roman"/>
+          <w:color w:val="222222"/>
+          <w:shd w:val="clear" w:color="auto" w:fill="FFFFFF"/>
+        </w:rPr>
+      </w:pPr>
+    </w:p>
+    <w:p>
+      <w:pPr>
+        <w:rPr>
+          <w:rFonts w:ascii="Times New Roman" w:eastAsia="Times New Roman" w:hAnsi="Times New Roman" w:cs="Times New Roman"/>
+        </w:rPr>
+      </w:pPr>
+      <w:r>
+        <w:rPr>
+          <w:rFonts w:ascii="Times New Roman" w:eastAsia="Times New Roman" w:hAnsi="Times New Roman" w:cs="Times New Roman"/>
+          <w:color w:val="222222"/>
+          <w:shd w:val="clear" w:color="auto" w:fill="FFFFFF"/>
+        </w:rPr>
+        <w:t xml:space="preserve">[6] </w:t>
+      </w:r>
+      <w:proofErr w:type="spellStart"/>
+      <w:r>
+        <w:rPr>
+          <w:rFonts w:ascii="Times New Roman" w:eastAsia="Times New Roman" w:hAnsi="Times New Roman" w:cs="Times New Roman"/>
+          <w:color w:val="222222"/>
+          <w:shd w:val="clear" w:color="auto" w:fill="FFFFFF"/>
+        </w:rPr>
+        <w:t>Stuerzlinger</w:t>
+      </w:r>
+      <w:proofErr w:type="spellEnd"/>
+      <w:r>
+        <w:rPr>
+          <w:rFonts w:ascii="Times New Roman" w:eastAsia="Times New Roman" w:hAnsi="Times New Roman" w:cs="Times New Roman"/>
+          <w:color w:val="222222"/>
+          <w:shd w:val="clear" w:color="auto" w:fill="FFFFFF"/>
+        </w:rPr>
+        <w:t>, Wolfgang, et al. "User interface façades: towards fully adaptable user interfaces." </w:t>
+      </w:r>
+      <w:r>
+        <w:rPr>
+          <w:rFonts w:ascii="Times New Roman" w:eastAsia="Times New Roman" w:hAnsi="Times New Roman" w:cs="Times New Roman"/>
+          <w:i/>
+          <w:iCs/>
+          <w:color w:val="222222"/>
+          <w:shd w:val="clear" w:color="auto" w:fill="FFFFFF"/>
+        </w:rPr>
+        <w:t>Proceedings of the 19th annual ACM symposium on User interface software and technology</w:t>
+      </w:r>
+      <w:r>
+        <w:rPr>
+          <w:rFonts w:ascii="Times New Roman" w:eastAsia="Times New Roman" w:hAnsi="Times New Roman" w:cs="Times New Roman"/>
+          <w:color w:val="222222"/>
+          <w:shd w:val="clear" w:color="auto" w:fill="FFFFFF"/>
+        </w:rPr>
+        <w:t>. ACM, 2006.</w:t>
+      </w:r>
+    </w:p>
+    <w:p>
+      <w:pPr>
+        <w:rPr>
+          <w:rFonts w:ascii="Times New Roman" w:eastAsia="Times New Roman" w:hAnsi="Times New Roman" w:cs="Times New Roman"/>
+        </w:rPr>
+      </w:pPr>
+    </w:p>
+    <w:p>
+      <w:pPr>
+        <w:rPr>
+          <w:rFonts w:ascii="Times New Roman" w:eastAsia="Times New Roman" w:hAnsi="Times New Roman" w:cs="Times New Roman"/>
+        </w:rPr>
+      </w:pPr>
+    </w:p>
+    <w:p>
+      <w:pPr>
         <w:ind w:firstLine="720"/>
         <w:rPr>
           <w:rFonts w:ascii="Times New Roman" w:eastAsia="Times New Roman" w:hAnsi="Times New Roman" w:cs="Times New Roman"/>
-          <w:sz w:val="20"/>
-          <w:szCs w:val="20"/>
         </w:rPr>
       </w:pPr>
     </w:p>
@@ -948,8 +1103,6 @@
         <w:ind w:firstLine="720"/>
         <w:rPr>
           <w:rFonts w:ascii="Times New Roman" w:eastAsia="Times New Roman" w:hAnsi="Times New Roman" w:cs="Times New Roman"/>
-          <w:sz w:val="20"/>
-          <w:szCs w:val="20"/>
         </w:rPr>
       </w:pPr>
     </w:p>
@@ -959,8 +1112,6 @@
         <w:jc w:val="both"/>
         <w:rPr>
           <w:rFonts w:ascii="Times New Roman" w:eastAsia="Times New Roman" w:hAnsi="Times New Roman" w:cs="Times New Roman"/>
-          <w:sz w:val="20"/>
-          <w:szCs w:val="20"/>
         </w:rPr>
       </w:pPr>
     </w:p>
@@ -975,7 +1126,7 @@
     <w:sectPr>
       <w:type w:val="continuous"/>
       <w:pgSz w:w="12240" w:h="15840"/>
-      <w:pgMar w:top="1440" w:right="1440" w:bottom="1440" w:left="1440" w:header="720" w:footer="720" w:gutter="0"/>
+      <w:pgMar w:top="720" w:right="720" w:bottom="720" w:left="720" w:header="720" w:footer="720" w:gutter="0"/>
       <w:cols w:num="2" w:space="720"/>
       <w:docGrid w:linePitch="360"/>
     </w:sectPr>

</xml_diff>